<commit_message>
outline changed , validated html
</commit_message>
<xml_diff>
--- a/includes/document outline.docx
+++ b/includes/document outline.docx
@@ -3094,40 +3094,14 @@
           <w:szCs w:val="24"/>
           <w:lang w:eastAsia="en-CA"/>
         </w:rPr>
-        <w:t>Contact Us</w:t>
+        <w:t>Homepage</w:t>
       </w:r>
     </w:p>
     <w:p>
       <w:pPr>
         <w:numPr>
           <w:ilvl w:val="0"/>
-          <w:numId w:val="3"/>
-        </w:numPr>
-        <w:spacing w:before="100" w:beforeAutospacing="1" w:after="100" w:afterAutospacing="1" w:line="240" w:lineRule="auto"/>
-        <w:rPr>
-          <w:rFonts w:ascii="Arial" w:eastAsia="Times New Roman" w:hAnsi="Arial" w:cs="Arial"/>
-          <w:color w:val="000000"/>
-          <w:sz w:val="24"/>
-          <w:szCs w:val="24"/>
-          <w:lang w:eastAsia="en-CA"/>
-        </w:rPr>
-      </w:pPr>
-      <w:r>
-        <w:rPr>
-          <w:rFonts w:ascii="Arial" w:eastAsia="Times New Roman" w:hAnsi="Arial" w:cs="Arial"/>
-          <w:color w:val="000000"/>
-          <w:sz w:val="24"/>
-          <w:szCs w:val="24"/>
-          <w:lang w:eastAsia="en-CA"/>
-        </w:rPr>
-        <w:t>Container</w:t>
-      </w:r>
-    </w:p>
-    <w:p>
-      <w:pPr>
-        <w:numPr>
-          <w:ilvl w:val="1"/>
-          <w:numId w:val="3"/>
+          <w:numId w:val="7"/>
         </w:numPr>
         <w:spacing w:before="100" w:beforeAutospacing="1" w:after="100" w:afterAutospacing="1" w:line="240" w:lineRule="auto"/>
         <w:rPr>
@@ -3152,60 +3126,450 @@
     <w:p>
       <w:pPr>
         <w:numPr>
+          <w:ilvl w:val="1"/>
+          <w:numId w:val="7"/>
+        </w:numPr>
+        <w:spacing w:before="100" w:beforeAutospacing="1" w:after="100" w:afterAutospacing="1" w:line="240" w:lineRule="auto"/>
+        <w:rPr>
+          <w:rFonts w:ascii="Arial" w:eastAsia="Times New Roman" w:hAnsi="Arial" w:cs="Arial"/>
+          <w:color w:val="000000"/>
+          <w:sz w:val="24"/>
+          <w:szCs w:val="24"/>
+          <w:lang w:eastAsia="en-CA"/>
+        </w:rPr>
+      </w:pPr>
+      <w:r>
+        <w:rPr>
+          <w:rFonts w:ascii="Arial" w:eastAsia="Times New Roman" w:hAnsi="Arial" w:cs="Arial"/>
+          <w:color w:val="000000"/>
+          <w:sz w:val="24"/>
+          <w:szCs w:val="24"/>
+          <w:lang w:eastAsia="en-CA"/>
+        </w:rPr>
+        <w:t>Logo</w:t>
+      </w:r>
+    </w:p>
+    <w:p>
+      <w:pPr>
+        <w:numPr>
+          <w:ilvl w:val="1"/>
+          <w:numId w:val="7"/>
+        </w:numPr>
+        <w:spacing w:before="100" w:beforeAutospacing="1" w:after="100" w:afterAutospacing="1" w:line="240" w:lineRule="auto"/>
+        <w:rPr>
+          <w:rFonts w:ascii="Arial" w:eastAsia="Times New Roman" w:hAnsi="Arial" w:cs="Arial"/>
+          <w:color w:val="000000"/>
+          <w:sz w:val="24"/>
+          <w:szCs w:val="24"/>
+          <w:lang w:eastAsia="en-CA"/>
+        </w:rPr>
+      </w:pPr>
+      <w:r>
+        <w:rPr>
+          <w:rFonts w:ascii="Arial" w:eastAsia="Times New Roman" w:hAnsi="Arial" w:cs="Arial"/>
+          <w:color w:val="000000"/>
+          <w:sz w:val="24"/>
+          <w:szCs w:val="24"/>
+          <w:lang w:eastAsia="en-CA"/>
+        </w:rPr>
+        <w:t>Header Navigation</w:t>
+      </w:r>
+    </w:p>
+    <w:p>
+      <w:pPr>
+        <w:numPr>
           <w:ilvl w:val="2"/>
-          <w:numId w:val="3"/>
-        </w:numPr>
-        <w:spacing w:before="100" w:beforeAutospacing="1" w:after="100" w:afterAutospacing="1" w:line="240" w:lineRule="auto"/>
-        <w:rPr>
-          <w:rFonts w:ascii="Arial" w:eastAsia="Times New Roman" w:hAnsi="Arial" w:cs="Arial"/>
-          <w:color w:val="000000"/>
-          <w:sz w:val="24"/>
-          <w:szCs w:val="24"/>
-          <w:lang w:eastAsia="en-CA"/>
-        </w:rPr>
-      </w:pPr>
-      <w:r>
-        <w:rPr>
-          <w:rFonts w:ascii="Arial" w:eastAsia="Times New Roman" w:hAnsi="Arial" w:cs="Arial"/>
-          <w:color w:val="000000"/>
-          <w:sz w:val="24"/>
-          <w:szCs w:val="24"/>
-          <w:lang w:eastAsia="en-CA"/>
-        </w:rPr>
-        <w:t>Logo</w:t>
+          <w:numId w:val="7"/>
+        </w:numPr>
+        <w:spacing w:before="100" w:beforeAutospacing="1" w:after="100" w:afterAutospacing="1" w:line="240" w:lineRule="auto"/>
+        <w:rPr>
+          <w:rFonts w:ascii="Arial" w:eastAsia="Times New Roman" w:hAnsi="Arial" w:cs="Arial"/>
+          <w:color w:val="000000"/>
+          <w:sz w:val="24"/>
+          <w:szCs w:val="24"/>
+          <w:lang w:eastAsia="en-CA"/>
+        </w:rPr>
+      </w:pPr>
+      <w:r>
+        <w:rPr>
+          <w:rFonts w:ascii="Arial" w:eastAsia="Times New Roman" w:hAnsi="Arial" w:cs="Arial"/>
+          <w:color w:val="000000"/>
+          <w:sz w:val="24"/>
+          <w:szCs w:val="24"/>
+          <w:lang w:eastAsia="en-CA"/>
+        </w:rPr>
+        <w:t>Nav</w:t>
+      </w:r>
+    </w:p>
+    <w:p>
+      <w:pPr>
+        <w:numPr>
+          <w:ilvl w:val="0"/>
+          <w:numId w:val="7"/>
+        </w:numPr>
+        <w:spacing w:before="100" w:beforeAutospacing="1" w:after="100" w:afterAutospacing="1" w:line="240" w:lineRule="auto"/>
+        <w:rPr>
+          <w:rFonts w:ascii="Arial" w:eastAsia="Times New Roman" w:hAnsi="Arial" w:cs="Arial"/>
+          <w:color w:val="000000"/>
+          <w:sz w:val="24"/>
+          <w:szCs w:val="24"/>
+          <w:lang w:eastAsia="en-CA"/>
+        </w:rPr>
+      </w:pPr>
+      <w:r>
+        <w:rPr>
+          <w:rFonts w:ascii="Arial" w:eastAsia="Times New Roman" w:hAnsi="Arial" w:cs="Arial"/>
+          <w:color w:val="000000"/>
+          <w:sz w:val="24"/>
+          <w:szCs w:val="24"/>
+          <w:lang w:eastAsia="en-CA"/>
+        </w:rPr>
+        <w:t>Contact Page Content</w:t>
+      </w:r>
+    </w:p>
+    <w:p>
+      <w:pPr>
+        <w:numPr>
+          <w:ilvl w:val="1"/>
+          <w:numId w:val="7"/>
+        </w:numPr>
+        <w:spacing w:before="100" w:beforeAutospacing="1" w:after="100" w:afterAutospacing="1" w:line="240" w:lineRule="auto"/>
+        <w:rPr>
+          <w:rFonts w:ascii="Arial" w:eastAsia="Times New Roman" w:hAnsi="Arial" w:cs="Arial"/>
+          <w:color w:val="000000"/>
+          <w:sz w:val="24"/>
+          <w:szCs w:val="24"/>
+          <w:lang w:eastAsia="en-CA"/>
+        </w:rPr>
+      </w:pPr>
+      <w:r>
+        <w:rPr>
+          <w:rFonts w:ascii="Arial" w:eastAsia="Times New Roman" w:hAnsi="Arial" w:cs="Arial"/>
+          <w:color w:val="000000"/>
+          <w:sz w:val="24"/>
+          <w:szCs w:val="24"/>
+          <w:lang w:eastAsia="en-CA"/>
+        </w:rPr>
+        <w:t>Tetley's</w:t>
+      </w:r>
+    </w:p>
+    <w:p>
+      <w:pPr>
+        <w:numPr>
+          <w:ilvl w:val="1"/>
+          <w:numId w:val="7"/>
+        </w:numPr>
+        <w:spacing w:before="100" w:beforeAutospacing="1" w:after="100" w:afterAutospacing="1" w:line="240" w:lineRule="auto"/>
+        <w:rPr>
+          <w:rFonts w:ascii="Arial" w:eastAsia="Times New Roman" w:hAnsi="Arial" w:cs="Arial"/>
+          <w:color w:val="000000"/>
+          <w:sz w:val="24"/>
+          <w:szCs w:val="24"/>
+          <w:lang w:eastAsia="en-CA"/>
+        </w:rPr>
+      </w:pPr>
+      <w:r>
+        <w:rPr>
+          <w:rFonts w:ascii="Arial" w:eastAsia="Times New Roman" w:hAnsi="Arial" w:cs="Arial"/>
+          <w:color w:val="000000"/>
+          <w:sz w:val="24"/>
+          <w:szCs w:val="24"/>
+          <w:lang w:eastAsia="en-CA"/>
+        </w:rPr>
+        <w:t>CONTACT</w:t>
+      </w:r>
+    </w:p>
+    <w:p>
+      <w:pPr>
+        <w:numPr>
+          <w:ilvl w:val="1"/>
+          <w:numId w:val="7"/>
+        </w:numPr>
+        <w:spacing w:before="100" w:beforeAutospacing="1" w:after="100" w:afterAutospacing="1" w:line="240" w:lineRule="auto"/>
+        <w:rPr>
+          <w:rFonts w:ascii="Arial" w:eastAsia="Times New Roman" w:hAnsi="Arial" w:cs="Arial"/>
+          <w:color w:val="000000"/>
+          <w:sz w:val="24"/>
+          <w:szCs w:val="24"/>
+          <w:lang w:eastAsia="en-CA"/>
+        </w:rPr>
+      </w:pPr>
+      <w:r>
+        <w:rPr>
+          <w:rFonts w:ascii="Arial" w:eastAsia="Times New Roman" w:hAnsi="Arial" w:cs="Arial"/>
+          <w:color w:val="000000"/>
+          <w:sz w:val="24"/>
+          <w:szCs w:val="24"/>
+          <w:lang w:eastAsia="en-CA"/>
+        </w:rPr>
+        <w:t>Contact Page Info</w:t>
+      </w:r>
+    </w:p>
+    <w:p>
+      <w:pPr>
+        <w:numPr>
+          <w:ilvl w:val="0"/>
+          <w:numId w:val="7"/>
+        </w:numPr>
+        <w:spacing w:before="100" w:beforeAutospacing="1" w:after="100" w:afterAutospacing="1" w:line="240" w:lineRule="auto"/>
+        <w:rPr>
+          <w:rFonts w:ascii="Arial" w:eastAsia="Times New Roman" w:hAnsi="Arial" w:cs="Arial"/>
+          <w:color w:val="000000"/>
+          <w:sz w:val="24"/>
+          <w:szCs w:val="24"/>
+          <w:lang w:eastAsia="en-CA"/>
+        </w:rPr>
+      </w:pPr>
+      <w:r>
+        <w:rPr>
+          <w:rFonts w:ascii="Arial" w:eastAsia="Times New Roman" w:hAnsi="Arial" w:cs="Arial"/>
+          <w:color w:val="000000"/>
+          <w:sz w:val="24"/>
+          <w:szCs w:val="24"/>
+          <w:lang w:eastAsia="en-CA"/>
+        </w:rPr>
+        <w:t>Contact Form</w:t>
+      </w:r>
+    </w:p>
+    <w:p>
+      <w:pPr>
+        <w:numPr>
+          <w:ilvl w:val="1"/>
+          <w:numId w:val="7"/>
+        </w:numPr>
+        <w:spacing w:before="100" w:beforeAutospacing="1" w:after="100" w:afterAutospacing="1" w:line="240" w:lineRule="auto"/>
+        <w:rPr>
+          <w:rFonts w:ascii="Arial" w:eastAsia="Times New Roman" w:hAnsi="Arial" w:cs="Arial"/>
+          <w:color w:val="000000"/>
+          <w:sz w:val="24"/>
+          <w:szCs w:val="24"/>
+          <w:lang w:eastAsia="en-CA"/>
+        </w:rPr>
+      </w:pPr>
+      <w:r>
+        <w:rPr>
+          <w:rFonts w:ascii="Arial" w:eastAsia="Times New Roman" w:hAnsi="Arial" w:cs="Arial"/>
+          <w:color w:val="000000"/>
+          <w:sz w:val="24"/>
+          <w:szCs w:val="24"/>
+          <w:lang w:eastAsia="en-CA"/>
+        </w:rPr>
+        <w:t>Contact Box</w:t>
+      </w:r>
+    </w:p>
+    <w:p>
+      <w:pPr>
+        <w:numPr>
+          <w:ilvl w:val="1"/>
+          <w:numId w:val="7"/>
+        </w:numPr>
+        <w:spacing w:before="100" w:beforeAutospacing="1" w:after="100" w:afterAutospacing="1" w:line="240" w:lineRule="auto"/>
+        <w:rPr>
+          <w:rFonts w:ascii="Arial" w:eastAsia="Times New Roman" w:hAnsi="Arial" w:cs="Arial"/>
+          <w:color w:val="000000"/>
+          <w:sz w:val="24"/>
+          <w:szCs w:val="24"/>
+          <w:lang w:eastAsia="en-CA"/>
+        </w:rPr>
+      </w:pPr>
+      <w:r>
+        <w:rPr>
+          <w:rFonts w:ascii="Arial" w:eastAsia="Times New Roman" w:hAnsi="Arial" w:cs="Arial"/>
+          <w:color w:val="000000"/>
+          <w:sz w:val="24"/>
+          <w:szCs w:val="24"/>
+          <w:lang w:eastAsia="en-CA"/>
+        </w:rPr>
+        <w:t>Contact form</w:t>
+      </w:r>
+    </w:p>
+    <w:p>
+      <w:pPr>
+        <w:numPr>
+          <w:ilvl w:val="1"/>
+          <w:numId w:val="7"/>
+        </w:numPr>
+        <w:spacing w:before="100" w:beforeAutospacing="1" w:after="100" w:afterAutospacing="1" w:line="240" w:lineRule="auto"/>
+        <w:rPr>
+          <w:rFonts w:ascii="Arial" w:eastAsia="Times New Roman" w:hAnsi="Arial" w:cs="Arial"/>
+          <w:color w:val="000000"/>
+          <w:sz w:val="24"/>
+          <w:szCs w:val="24"/>
+          <w:lang w:eastAsia="en-CA"/>
+        </w:rPr>
+      </w:pPr>
+      <w:r>
+        <w:rPr>
+          <w:rFonts w:ascii="Arial" w:eastAsia="Times New Roman" w:hAnsi="Arial" w:cs="Arial"/>
+          <w:color w:val="000000"/>
+          <w:sz w:val="24"/>
+          <w:szCs w:val="24"/>
+          <w:lang w:eastAsia="en-CA"/>
+        </w:rPr>
+        <w:t>Border</w:t>
+      </w:r>
+    </w:p>
+    <w:p>
+      <w:pPr>
+        <w:numPr>
+          <w:ilvl w:val="1"/>
+          <w:numId w:val="7"/>
+        </w:numPr>
+        <w:spacing w:before="100" w:beforeAutospacing="1" w:after="100" w:afterAutospacing="1" w:line="240" w:lineRule="auto"/>
+        <w:rPr>
+          <w:rFonts w:ascii="Arial" w:eastAsia="Times New Roman" w:hAnsi="Arial" w:cs="Arial"/>
+          <w:color w:val="000000"/>
+          <w:sz w:val="24"/>
+          <w:szCs w:val="24"/>
+          <w:lang w:eastAsia="en-CA"/>
+        </w:rPr>
+      </w:pPr>
+      <w:r>
+        <w:rPr>
+          <w:rFonts w:ascii="Arial" w:eastAsia="Times New Roman" w:hAnsi="Arial" w:cs="Arial"/>
+          <w:color w:val="000000"/>
+          <w:sz w:val="24"/>
+          <w:szCs w:val="24"/>
+          <w:lang w:eastAsia="en-CA"/>
+        </w:rPr>
+        <w:t>Map and Info</w:t>
       </w:r>
     </w:p>
     <w:p>
       <w:pPr>
         <w:numPr>
           <w:ilvl w:val="2"/>
-          <w:numId w:val="3"/>
-        </w:numPr>
-        <w:spacing w:before="100" w:beforeAutospacing="1" w:after="100" w:afterAutospacing="1" w:line="240" w:lineRule="auto"/>
-        <w:rPr>
-          <w:rFonts w:ascii="Arial" w:eastAsia="Times New Roman" w:hAnsi="Arial" w:cs="Arial"/>
-          <w:color w:val="000000"/>
-          <w:sz w:val="24"/>
-          <w:szCs w:val="24"/>
-          <w:lang w:eastAsia="en-CA"/>
-        </w:rPr>
-      </w:pPr>
-      <w:r>
-        <w:rPr>
-          <w:rFonts w:ascii="Arial" w:eastAsia="Times New Roman" w:hAnsi="Arial" w:cs="Arial"/>
-          <w:color w:val="000000"/>
-          <w:sz w:val="24"/>
-          <w:szCs w:val="24"/>
-          <w:lang w:eastAsia="en-CA"/>
-        </w:rPr>
-        <w:t>Header Navigation</w:t>
+          <w:numId w:val="7"/>
+        </w:numPr>
+        <w:spacing w:before="100" w:beforeAutospacing="1" w:after="100" w:afterAutospacing="1" w:line="240" w:lineRule="auto"/>
+        <w:rPr>
+          <w:rFonts w:ascii="Arial" w:eastAsia="Times New Roman" w:hAnsi="Arial" w:cs="Arial"/>
+          <w:color w:val="000000"/>
+          <w:sz w:val="24"/>
+          <w:szCs w:val="24"/>
+          <w:lang w:eastAsia="en-CA"/>
+        </w:rPr>
+      </w:pPr>
+      <w:r>
+        <w:rPr>
+          <w:rFonts w:ascii="Arial" w:eastAsia="Times New Roman" w:hAnsi="Arial" w:cs="Arial"/>
+          <w:color w:val="000000"/>
+          <w:sz w:val="24"/>
+          <w:szCs w:val="24"/>
+          <w:lang w:eastAsia="en-CA"/>
+        </w:rPr>
+        <w:t>Map info</w:t>
       </w:r>
     </w:p>
     <w:p>
       <w:pPr>
         <w:numPr>
           <w:ilvl w:val="3"/>
-          <w:numId w:val="3"/>
+          <w:numId w:val="7"/>
+        </w:numPr>
+        <w:spacing w:before="100" w:beforeAutospacing="1" w:after="100" w:afterAutospacing="1" w:line="240" w:lineRule="auto"/>
+        <w:rPr>
+          <w:rFonts w:ascii="Arial" w:eastAsia="Times New Roman" w:hAnsi="Arial" w:cs="Arial"/>
+          <w:color w:val="000000"/>
+          <w:sz w:val="24"/>
+          <w:szCs w:val="24"/>
+          <w:lang w:eastAsia="en-CA"/>
+        </w:rPr>
+      </w:pPr>
+      <w:r>
+        <w:rPr>
+          <w:rFonts w:ascii="Arial" w:eastAsia="Times New Roman" w:hAnsi="Arial" w:cs="Arial"/>
+          <w:color w:val="000000"/>
+          <w:sz w:val="24"/>
+          <w:szCs w:val="24"/>
+          <w:lang w:eastAsia="en-CA"/>
+        </w:rPr>
+        <w:t>Map</w:t>
+      </w:r>
+    </w:p>
+    <w:p>
+      <w:pPr>
+        <w:numPr>
+          <w:ilvl w:val="0"/>
+          <w:numId w:val="7"/>
+        </w:numPr>
+        <w:spacing w:before="100" w:beforeAutospacing="1" w:after="100" w:afterAutospacing="1" w:line="240" w:lineRule="auto"/>
+        <w:rPr>
+          <w:rFonts w:ascii="Arial" w:eastAsia="Times New Roman" w:hAnsi="Arial" w:cs="Arial"/>
+          <w:color w:val="000000"/>
+          <w:sz w:val="24"/>
+          <w:szCs w:val="24"/>
+          <w:lang w:eastAsia="en-CA"/>
+        </w:rPr>
+      </w:pPr>
+      <w:r>
+        <w:rPr>
+          <w:rFonts w:ascii="Arial" w:eastAsia="Times New Roman" w:hAnsi="Arial" w:cs="Arial"/>
+          <w:color w:val="000000"/>
+          <w:sz w:val="24"/>
+          <w:szCs w:val="24"/>
+          <w:lang w:eastAsia="en-CA"/>
+        </w:rPr>
+        <w:t>Footer</w:t>
+      </w:r>
+    </w:p>
+    <w:p>
+      <w:pPr>
+        <w:numPr>
+          <w:ilvl w:val="1"/>
+          <w:numId w:val="7"/>
+        </w:numPr>
+        <w:spacing w:before="100" w:beforeAutospacing="1" w:after="100" w:afterAutospacing="1" w:line="240" w:lineRule="auto"/>
+        <w:rPr>
+          <w:rFonts w:ascii="Arial" w:eastAsia="Times New Roman" w:hAnsi="Arial" w:cs="Arial"/>
+          <w:color w:val="000000"/>
+          <w:sz w:val="24"/>
+          <w:szCs w:val="24"/>
+          <w:lang w:eastAsia="en-CA"/>
+        </w:rPr>
+      </w:pPr>
+      <w:r>
+        <w:rPr>
+          <w:rFonts w:ascii="Arial" w:eastAsia="Times New Roman" w:hAnsi="Arial" w:cs="Arial"/>
+          <w:color w:val="000000"/>
+          <w:sz w:val="24"/>
+          <w:szCs w:val="24"/>
+          <w:lang w:eastAsia="en-CA"/>
+        </w:rPr>
+        <w:t>Footer Navigation Container</w:t>
+      </w:r>
+    </w:p>
+    <w:p>
+      <w:pPr>
+        <w:numPr>
+          <w:ilvl w:val="2"/>
+          <w:numId w:val="7"/>
+        </w:numPr>
+        <w:spacing w:before="100" w:beforeAutospacing="1" w:after="100" w:afterAutospacing="1" w:line="240" w:lineRule="auto"/>
+        <w:rPr>
+          <w:rFonts w:ascii="Arial" w:eastAsia="Times New Roman" w:hAnsi="Arial" w:cs="Arial"/>
+          <w:color w:val="000000"/>
+          <w:sz w:val="24"/>
+          <w:szCs w:val="24"/>
+          <w:lang w:eastAsia="en-CA"/>
+        </w:rPr>
+      </w:pPr>
+      <w:r>
+        <w:rPr>
+          <w:rFonts w:ascii="Arial" w:eastAsia="Times New Roman" w:hAnsi="Arial" w:cs="Arial"/>
+          <w:color w:val="000000"/>
+          <w:sz w:val="24"/>
+          <w:szCs w:val="24"/>
+          <w:lang w:eastAsia="en-CA"/>
+        </w:rPr>
+        <w:t>Footer Navigation</w:t>
+      </w:r>
+    </w:p>
+    <w:p>
+      <w:pPr>
+        <w:numPr>
+          <w:ilvl w:val="2"/>
+          <w:numId w:val="7"/>
         </w:numPr>
         <w:spacing w:before="100" w:beforeAutospacing="1" w:after="100" w:afterAutospacing="1" w:line="240" w:lineRule="auto"/>
         <w:rPr>
@@ -3231,234 +3595,26 @@
       <w:pPr>
         <w:numPr>
           <w:ilvl w:val="1"/>
-          <w:numId w:val="3"/>
-        </w:numPr>
-        <w:spacing w:before="100" w:beforeAutospacing="1" w:after="100" w:afterAutospacing="1" w:line="240" w:lineRule="auto"/>
-        <w:rPr>
-          <w:rFonts w:ascii="Arial" w:eastAsia="Times New Roman" w:hAnsi="Arial" w:cs="Arial"/>
-          <w:color w:val="000000"/>
-          <w:sz w:val="24"/>
-          <w:szCs w:val="24"/>
-          <w:lang w:eastAsia="en-CA"/>
-        </w:rPr>
-      </w:pPr>
-      <w:r>
-        <w:rPr>
-          <w:rFonts w:ascii="Arial" w:eastAsia="Times New Roman" w:hAnsi="Arial" w:cs="Arial"/>
-          <w:color w:val="000000"/>
-          <w:sz w:val="24"/>
-          <w:szCs w:val="24"/>
-          <w:lang w:eastAsia="en-CA"/>
-        </w:rPr>
-        <w:t>Contact Form</w:t>
-      </w:r>
-    </w:p>
-    <w:p>
-      <w:pPr>
-        <w:numPr>
-          <w:ilvl w:val="2"/>
-          <w:numId w:val="3"/>
-        </w:numPr>
-        <w:spacing w:before="100" w:beforeAutospacing="1" w:after="100" w:afterAutospacing="1" w:line="240" w:lineRule="auto"/>
-        <w:rPr>
-          <w:rFonts w:ascii="Arial" w:eastAsia="Times New Roman" w:hAnsi="Arial" w:cs="Arial"/>
-          <w:color w:val="000000"/>
-          <w:sz w:val="24"/>
-          <w:szCs w:val="24"/>
-          <w:lang w:eastAsia="en-CA"/>
-        </w:rPr>
-      </w:pPr>
-      <w:r>
-        <w:rPr>
-          <w:rFonts w:ascii="Arial" w:eastAsia="Times New Roman" w:hAnsi="Arial" w:cs="Arial"/>
-          <w:color w:val="000000"/>
-          <w:sz w:val="24"/>
-          <w:szCs w:val="24"/>
-          <w:lang w:eastAsia="en-CA"/>
-        </w:rPr>
-        <w:t>Contact Box</w:t>
-      </w:r>
-    </w:p>
-    <w:p>
-      <w:pPr>
-        <w:numPr>
-          <w:ilvl w:val="2"/>
-          <w:numId w:val="3"/>
-        </w:numPr>
-        <w:spacing w:before="100" w:beforeAutospacing="1" w:after="100" w:afterAutospacing="1" w:line="240" w:lineRule="auto"/>
-        <w:rPr>
-          <w:rFonts w:ascii="Arial" w:eastAsia="Times New Roman" w:hAnsi="Arial" w:cs="Arial"/>
-          <w:color w:val="000000"/>
-          <w:sz w:val="24"/>
-          <w:szCs w:val="24"/>
-          <w:lang w:eastAsia="en-CA"/>
-        </w:rPr>
-      </w:pPr>
-      <w:r>
-        <w:rPr>
-          <w:rFonts w:ascii="Arial" w:eastAsia="Times New Roman" w:hAnsi="Arial" w:cs="Arial"/>
-          <w:color w:val="000000"/>
-          <w:sz w:val="24"/>
-          <w:szCs w:val="24"/>
-          <w:lang w:eastAsia="en-CA"/>
-        </w:rPr>
-        <w:t>Contact form</w:t>
-      </w:r>
-    </w:p>
-    <w:p>
-      <w:pPr>
-        <w:numPr>
-          <w:ilvl w:val="2"/>
-          <w:numId w:val="3"/>
-        </w:numPr>
-        <w:spacing w:before="100" w:beforeAutospacing="1" w:after="100" w:afterAutospacing="1" w:line="240" w:lineRule="auto"/>
-        <w:rPr>
-          <w:rFonts w:ascii="Arial" w:eastAsia="Times New Roman" w:hAnsi="Arial" w:cs="Arial"/>
-          <w:color w:val="000000"/>
-          <w:sz w:val="24"/>
-          <w:szCs w:val="24"/>
-          <w:lang w:eastAsia="en-CA"/>
-        </w:rPr>
-      </w:pPr>
-      <w:r>
-        <w:rPr>
-          <w:rFonts w:ascii="Arial" w:eastAsia="Times New Roman" w:hAnsi="Arial" w:cs="Arial"/>
-          <w:color w:val="000000"/>
-          <w:sz w:val="24"/>
-          <w:szCs w:val="24"/>
-          <w:lang w:eastAsia="en-CA"/>
-        </w:rPr>
-        <w:t>Subscribe</w:t>
-      </w:r>
-    </w:p>
-    <w:p>
-      <w:pPr>
-        <w:numPr>
-          <w:ilvl w:val="2"/>
-          <w:numId w:val="3"/>
-        </w:numPr>
-        <w:spacing w:before="100" w:beforeAutospacing="1" w:after="100" w:afterAutospacing="1" w:line="240" w:lineRule="auto"/>
-        <w:rPr>
-          <w:rFonts w:ascii="Arial" w:eastAsia="Times New Roman" w:hAnsi="Arial" w:cs="Arial"/>
-          <w:color w:val="000000"/>
-          <w:sz w:val="24"/>
-          <w:szCs w:val="24"/>
-          <w:lang w:eastAsia="en-CA"/>
-        </w:rPr>
-      </w:pPr>
-      <w:r>
-        <w:rPr>
-          <w:rFonts w:ascii="Arial" w:eastAsia="Times New Roman" w:hAnsi="Arial" w:cs="Arial"/>
-          <w:color w:val="000000"/>
-          <w:sz w:val="24"/>
-          <w:szCs w:val="24"/>
-          <w:lang w:eastAsia="en-CA"/>
-        </w:rPr>
-        <w:t>Subscribe to our Website</w:t>
-      </w:r>
-    </w:p>
-    <w:p>
-      <w:pPr>
-        <w:numPr>
-          <w:ilvl w:val="1"/>
-          <w:numId w:val="3"/>
-        </w:numPr>
-        <w:spacing w:before="100" w:beforeAutospacing="1" w:after="100" w:afterAutospacing="1" w:line="240" w:lineRule="auto"/>
-        <w:rPr>
-          <w:rFonts w:ascii="Arial" w:eastAsia="Times New Roman" w:hAnsi="Arial" w:cs="Arial"/>
-          <w:color w:val="000000"/>
-          <w:sz w:val="24"/>
-          <w:szCs w:val="24"/>
-          <w:lang w:eastAsia="en-CA"/>
-        </w:rPr>
-      </w:pPr>
-      <w:r>
-        <w:rPr>
-          <w:rFonts w:ascii="Arial" w:eastAsia="Times New Roman" w:hAnsi="Arial" w:cs="Arial"/>
-          <w:color w:val="000000"/>
-          <w:sz w:val="24"/>
-          <w:szCs w:val="24"/>
-          <w:lang w:eastAsia="en-CA"/>
-        </w:rPr>
-        <w:t>Footer</w:t>
-      </w:r>
-    </w:p>
-    <w:p>
-      <w:pPr>
-        <w:numPr>
-          <w:ilvl w:val="2"/>
-          <w:numId w:val="3"/>
-        </w:numPr>
-        <w:spacing w:before="100" w:beforeAutospacing="1" w:after="100" w:afterAutospacing="1" w:line="240" w:lineRule="auto"/>
-        <w:rPr>
-          <w:rFonts w:ascii="Arial" w:eastAsia="Times New Roman" w:hAnsi="Arial" w:cs="Arial"/>
-          <w:color w:val="000000"/>
-          <w:sz w:val="24"/>
-          <w:szCs w:val="24"/>
-          <w:lang w:eastAsia="en-CA"/>
-        </w:rPr>
-      </w:pPr>
-      <w:r>
-        <w:rPr>
-          <w:rFonts w:ascii="Arial" w:eastAsia="Times New Roman" w:hAnsi="Arial" w:cs="Arial"/>
-          <w:color w:val="000000"/>
-          <w:sz w:val="24"/>
-          <w:szCs w:val="24"/>
-          <w:lang w:eastAsia="en-CA"/>
-        </w:rPr>
-        <w:t>Logo</w:t>
-      </w:r>
-    </w:p>
-    <w:p>
-      <w:pPr>
-        <w:numPr>
-          <w:ilvl w:val="2"/>
-          <w:numId w:val="3"/>
-        </w:numPr>
-        <w:spacing w:before="100" w:beforeAutospacing="1" w:after="100" w:afterAutospacing="1" w:line="240" w:lineRule="auto"/>
-        <w:rPr>
-          <w:rFonts w:ascii="Arial" w:eastAsia="Times New Roman" w:hAnsi="Arial" w:cs="Arial"/>
-          <w:color w:val="000000"/>
-          <w:sz w:val="24"/>
-          <w:szCs w:val="24"/>
-          <w:lang w:eastAsia="en-CA"/>
-        </w:rPr>
-      </w:pPr>
-      <w:r>
-        <w:rPr>
-          <w:rFonts w:ascii="Arial" w:eastAsia="Times New Roman" w:hAnsi="Arial" w:cs="Arial"/>
-          <w:color w:val="000000"/>
-          <w:sz w:val="24"/>
-          <w:szCs w:val="24"/>
-          <w:lang w:eastAsia="en-CA"/>
-        </w:rPr>
-        <w:t>Footer Nav</w:t>
-      </w:r>
-    </w:p>
-    <w:p>
-      <w:pPr>
-        <w:numPr>
-          <w:ilvl w:val="3"/>
-          <w:numId w:val="3"/>
-        </w:numPr>
-        <w:spacing w:before="100" w:beforeAutospacing="1" w:after="100" w:afterAutospacing="1" w:line="240" w:lineRule="auto"/>
-        <w:rPr>
-          <w:rFonts w:ascii="Arial" w:eastAsia="Times New Roman" w:hAnsi="Arial" w:cs="Arial"/>
-          <w:color w:val="000000"/>
-          <w:sz w:val="24"/>
-          <w:szCs w:val="24"/>
-          <w:lang w:eastAsia="en-CA"/>
-        </w:rPr>
-      </w:pPr>
-      <w:r>
-        <w:rPr>
-          <w:rFonts w:ascii="Arial" w:eastAsia="Times New Roman" w:hAnsi="Arial" w:cs="Arial"/>
-          <w:color w:val="000000"/>
-          <w:sz w:val="24"/>
-          <w:szCs w:val="24"/>
-          <w:lang w:eastAsia="en-CA"/>
-        </w:rPr>
-        <w:t>Nav</w:t>
+          <w:numId w:val="7"/>
+        </w:numPr>
+        <w:spacing w:before="100" w:beforeAutospacing="1" w:after="100" w:afterAutospacing="1" w:line="240" w:lineRule="auto"/>
+        <w:rPr>
+          <w:rFonts w:ascii="Arial" w:eastAsia="Times New Roman" w:hAnsi="Arial" w:cs="Arial"/>
+          <w:color w:val="000000"/>
+          <w:sz w:val="24"/>
+          <w:szCs w:val="24"/>
+          <w:lang w:eastAsia="en-CA"/>
+        </w:rPr>
+      </w:pPr>
+      <w:r>
+        <w:rPr>
+          <w:rFonts w:ascii="Arial" w:eastAsia="Times New Roman" w:hAnsi="Arial" w:cs="Arial"/>
+          <w:color w:val="000000"/>
+          <w:sz w:val="24"/>
+          <w:szCs w:val="24"/>
+          <w:lang w:eastAsia="en-CA"/>
+        </w:rPr>
+        <w:t>Copyright</w:t>
       </w:r>
     </w:p>
     <w:p>
@@ -3596,6 +3752,119 @@
     </w:lvl>
   </w:abstractNum>
   <w:abstractNum w:abstractNumId="1" w15:restartNumberingAfterBreak="0">
+    <w:nsid w:val="43B119BE"/>
+    <w:multiLevelType w:val="multilevel"/>
+    <w:tmpl w:val="7480BB02"/>
+    <w:lvl w:ilvl="0">
+      <w:start w:val="1"/>
+      <w:numFmt w:val="decimal"/>
+      <w:lvlText w:val="%1."/>
+      <w:lvlJc w:val="left"/>
+      <w:pPr>
+        <w:tabs>
+          <w:tab w:val="num" w:pos="720"/>
+        </w:tabs>
+        <w:ind w:left="720" w:hanging="360"/>
+      </w:pPr>
+    </w:lvl>
+    <w:lvl w:ilvl="1">
+      <w:start w:val="1"/>
+      <w:numFmt w:val="decimal"/>
+      <w:lvlText w:val="%2."/>
+      <w:lvlJc w:val="left"/>
+      <w:pPr>
+        <w:tabs>
+          <w:tab w:val="num" w:pos="1440"/>
+        </w:tabs>
+        <w:ind w:left="1440" w:hanging="360"/>
+      </w:pPr>
+    </w:lvl>
+    <w:lvl w:ilvl="2">
+      <w:start w:val="1"/>
+      <w:numFmt w:val="decimal"/>
+      <w:lvlText w:val="%3."/>
+      <w:lvlJc w:val="left"/>
+      <w:pPr>
+        <w:tabs>
+          <w:tab w:val="num" w:pos="2160"/>
+        </w:tabs>
+        <w:ind w:left="2160" w:hanging="360"/>
+      </w:pPr>
+    </w:lvl>
+    <w:lvl w:ilvl="3">
+      <w:start w:val="1"/>
+      <w:numFmt w:val="decimal"/>
+      <w:lvlText w:val="%4."/>
+      <w:lvlJc w:val="left"/>
+      <w:pPr>
+        <w:tabs>
+          <w:tab w:val="num" w:pos="2880"/>
+        </w:tabs>
+        <w:ind w:left="2880" w:hanging="360"/>
+      </w:pPr>
+    </w:lvl>
+    <w:lvl w:ilvl="4" w:tentative="1">
+      <w:start w:val="1"/>
+      <w:numFmt w:val="decimal"/>
+      <w:lvlText w:val="%5."/>
+      <w:lvlJc w:val="left"/>
+      <w:pPr>
+        <w:tabs>
+          <w:tab w:val="num" w:pos="3600"/>
+        </w:tabs>
+        <w:ind w:left="3600" w:hanging="360"/>
+      </w:pPr>
+    </w:lvl>
+    <w:lvl w:ilvl="5" w:tentative="1">
+      <w:start w:val="1"/>
+      <w:numFmt w:val="decimal"/>
+      <w:lvlText w:val="%6."/>
+      <w:lvlJc w:val="left"/>
+      <w:pPr>
+        <w:tabs>
+          <w:tab w:val="num" w:pos="4320"/>
+        </w:tabs>
+        <w:ind w:left="4320" w:hanging="360"/>
+      </w:pPr>
+    </w:lvl>
+    <w:lvl w:ilvl="6" w:tentative="1">
+      <w:start w:val="1"/>
+      <w:numFmt w:val="decimal"/>
+      <w:lvlText w:val="%7."/>
+      <w:lvlJc w:val="left"/>
+      <w:pPr>
+        <w:tabs>
+          <w:tab w:val="num" w:pos="5040"/>
+        </w:tabs>
+        <w:ind w:left="5040" w:hanging="360"/>
+      </w:pPr>
+    </w:lvl>
+    <w:lvl w:ilvl="7" w:tentative="1">
+      <w:start w:val="1"/>
+      <w:numFmt w:val="decimal"/>
+      <w:lvlText w:val="%8."/>
+      <w:lvlJc w:val="left"/>
+      <w:pPr>
+        <w:tabs>
+          <w:tab w:val="num" w:pos="5760"/>
+        </w:tabs>
+        <w:ind w:left="5760" w:hanging="360"/>
+      </w:pPr>
+    </w:lvl>
+    <w:lvl w:ilvl="8" w:tentative="1">
+      <w:start w:val="1"/>
+      <w:numFmt w:val="decimal"/>
+      <w:lvlText w:val="%9."/>
+      <w:lvlJc w:val="left"/>
+      <w:pPr>
+        <w:tabs>
+          <w:tab w:val="num" w:pos="6480"/>
+        </w:tabs>
+        <w:ind w:left="6480" w:hanging="360"/>
+      </w:pPr>
+    </w:lvl>
+  </w:abstractNum>
+  <w:abstractNum w:abstractNumId="2" w15:restartNumberingAfterBreak="0">
     <w:nsid w:val="46016710"/>
     <w:multiLevelType w:val="multilevel"/>
     <w:tmpl w:val="15EEB60C"/>
@@ -3708,7 +3977,7 @@
       </w:pPr>
     </w:lvl>
   </w:abstractNum>
-  <w:abstractNum w:abstractNumId="2" w15:restartNumberingAfterBreak="0">
+  <w:abstractNum w:abstractNumId="3" w15:restartNumberingAfterBreak="0">
     <w:nsid w:val="4A556469"/>
     <w:multiLevelType w:val="multilevel"/>
     <w:tmpl w:val="B4408214"/>
@@ -3821,7 +4090,7 @@
       </w:pPr>
     </w:lvl>
   </w:abstractNum>
-  <w:abstractNum w:abstractNumId="3" w15:restartNumberingAfterBreak="0">
+  <w:abstractNum w:abstractNumId="4" w15:restartNumberingAfterBreak="0">
     <w:nsid w:val="5365054C"/>
     <w:multiLevelType w:val="multilevel"/>
     <w:tmpl w:val="CD84BA74"/>
@@ -3934,7 +4203,7 @@
       </w:pPr>
     </w:lvl>
   </w:abstractNum>
-  <w:abstractNum w:abstractNumId="4" w15:restartNumberingAfterBreak="0">
+  <w:abstractNum w:abstractNumId="5" w15:restartNumberingAfterBreak="0">
     <w:nsid w:val="67980862"/>
     <w:multiLevelType w:val="multilevel"/>
     <w:tmpl w:val="8BA4BCC4"/>
@@ -4047,7 +4316,7 @@
       </w:pPr>
     </w:lvl>
   </w:abstractNum>
-  <w:abstractNum w:abstractNumId="5" w15:restartNumberingAfterBreak="0">
+  <w:abstractNum w:abstractNumId="6" w15:restartNumberingAfterBreak="0">
     <w:nsid w:val="731B1547"/>
     <w:multiLevelType w:val="multilevel"/>
     <w:tmpl w:val="F916816C"/>
@@ -4161,22 +4430,25 @@
     </w:lvl>
   </w:abstractNum>
   <w:num w:numId="1">
-    <w:abstractNumId w:val="4"/>
+    <w:abstractNumId w:val="5"/>
   </w:num>
   <w:num w:numId="2">
-    <w:abstractNumId w:val="5"/>
+    <w:abstractNumId w:val="6"/>
   </w:num>
   <w:num w:numId="3">
+    <w:abstractNumId w:val="3"/>
+  </w:num>
+  <w:num w:numId="4">
     <w:abstractNumId w:val="2"/>
   </w:num>
-  <w:num w:numId="4">
-    <w:abstractNumId w:val="1"/>
-  </w:num>
   <w:num w:numId="5">
-    <w:abstractNumId w:val="3"/>
+    <w:abstractNumId w:val="4"/>
   </w:num>
   <w:num w:numId="6">
     <w:abstractNumId w:val="0"/>
+  </w:num>
+  <w:num w:numId="7">
+    <w:abstractNumId w:val="1"/>
   </w:num>
 </w:numbering>
 </file>
@@ -4304,6 +4576,7 @@
     <w:lsdException w:name="HTML Sample" w:semiHidden="1" w:unhideWhenUsed="1"/>
     <w:lsdException w:name="HTML Typewriter" w:semiHidden="1" w:unhideWhenUsed="1"/>
     <w:lsdException w:name="HTML Variable" w:semiHidden="1" w:unhideWhenUsed="1"/>
+    <w:lsdException w:name="Normal Table" w:semiHidden="1" w:unhideWhenUsed="1"/>
     <w:lsdException w:name="annotation subject" w:semiHidden="1" w:unhideWhenUsed="1"/>
     <w:lsdException w:name="No List" w:semiHidden="1" w:unhideWhenUsed="1"/>
     <w:lsdException w:name="Outline List 1" w:semiHidden="1" w:unhideWhenUsed="1"/>
@@ -4350,8 +4623,10 @@
     <w:lsdException w:name="Table Subtle 2" w:semiHidden="1" w:unhideWhenUsed="1"/>
     <w:lsdException w:name="Table Web 1" w:semiHidden="1" w:unhideWhenUsed="1"/>
     <w:lsdException w:name="Table Web 2" w:semiHidden="1" w:unhideWhenUsed="1"/>
+    <w:lsdException w:name="Table Web 3" w:semiHidden="1" w:unhideWhenUsed="1"/>
     <w:lsdException w:name="Balloon Text" w:semiHidden="1" w:unhideWhenUsed="1"/>
     <w:lsdException w:name="Table Grid" w:uiPriority="39"/>
+    <w:lsdException w:name="Table Theme" w:semiHidden="1" w:unhideWhenUsed="1"/>
     <w:lsdException w:name="Placeholder Text" w:semiHidden="1"/>
     <w:lsdException w:name="No Spacing" w:uiPriority="1" w:qFormat="1"/>
     <w:lsdException w:name="Light Shading" w:uiPriority="60"/>

</xml_diff>